<commit_message>
saving changes to question 8 and 9
</commit_message>
<xml_diff>
--- a/Lab 7 instructions.docx
+++ b/Lab 7 instructions.docx
@@ -41,8 +41,14 @@
           <w:numId w:val="1"/>
         </w:numPr>
         <w:ind w:left="360"/>
-      </w:pPr>
-      <w:r>
+        <w:rPr>
+          <w:highlight w:val="yellow"/>
+        </w:rPr>
+      </w:pPr>
+      <w:r>
+        <w:rPr>
+          <w:highlight w:val="yellow"/>
+        </w:rPr>
         <w:t xml:space="preserve">Open a blank R file and insert comments at the top with your name, and the weirdest pet name you ever have heard. </w:t>
       </w:r>
     </w:p>
@@ -54,8 +60,14 @@
           <w:numId w:val="1"/>
         </w:numPr>
         <w:ind w:left="360"/>
-      </w:pPr>
-      <w:r>
+        <w:rPr>
+          <w:highlight w:val="yellow"/>
+        </w:rPr>
+      </w:pPr>
+      <w:r>
+        <w:rPr>
+          <w:highlight w:val="yellow"/>
+        </w:rPr>
         <w:t>Read the data from the .csv file into a tibble and display the data.</w:t>
       </w:r>
     </w:p>
@@ -67,12 +79,15 @@
           <w:numId w:val="1"/>
         </w:numPr>
         <w:ind w:left="360"/>
-      </w:pPr>
-      <w:r>
-        <w:t>Make the capitalization of the column names consistent by renaming the type, year, and region columns to Type, Year, and Region</w:t>
-      </w:r>
-      <w:r>
-        <w:t>.</w:t>
+        <w:rPr>
+          <w:highlight w:val="yellow"/>
+        </w:rPr>
+      </w:pPr>
+      <w:r>
+        <w:rPr>
+          <w:highlight w:val="yellow"/>
+        </w:rPr>
+        <w:t>Make the capitalization of the column names consistent by renaming the type, year, and region columns to Type, Year, and Region.</w:t>
       </w:r>
     </w:p>
     <w:p>
@@ -83,35 +98,29 @@
           <w:numId w:val="1"/>
         </w:numPr>
         <w:ind w:left="360"/>
-      </w:pPr>
-      <w:r>
-        <w:t xml:space="preserve">Add a column </w:t>
-      </w:r>
-      <w:r>
-        <w:t xml:space="preserve">named </w:t>
+        <w:rPr>
+          <w:highlight w:val="yellow"/>
+        </w:rPr>
+      </w:pPr>
+      <w:r>
+        <w:rPr>
+          <w:highlight w:val="yellow"/>
+        </w:rPr>
+        <w:t xml:space="preserve">Add a column named </w:t>
       </w:r>
       <w:proofErr w:type="spellStart"/>
       <w:r>
+        <w:rPr>
+          <w:highlight w:val="yellow"/>
+        </w:rPr>
         <w:t>SmallPercent</w:t>
       </w:r>
       <w:proofErr w:type="spellEnd"/>
       <w:r>
-        <w:t xml:space="preserve"> that contains </w:t>
-      </w:r>
-      <w:r>
-        <w:t xml:space="preserve">the percentage of </w:t>
-      </w:r>
-      <w:r>
-        <w:t xml:space="preserve">small </w:t>
-      </w:r>
-      <w:r>
-        <w:t xml:space="preserve">bags </w:t>
-      </w:r>
-      <w:r>
-        <w:t>out of the number of total bags</w:t>
-      </w:r>
-      <w:r>
-        <w:t>.</w:t>
+        <w:rPr>
+          <w:highlight w:val="yellow"/>
+        </w:rPr>
+        <w:t xml:space="preserve"> that contains the percentage of small bags out of the number of total bags.</w:t>
       </w:r>
     </w:p>
     <w:p>
@@ -122,45 +131,57 @@
           <w:numId w:val="1"/>
         </w:numPr>
         <w:ind w:left="360"/>
-      </w:pPr>
-      <w:r>
-        <w:t>Use the select</w:t>
-      </w:r>
-      <w:r>
-        <w:t>()</w:t>
-      </w:r>
-      <w:r>
-        <w:t xml:space="preserve"> function to display the </w:t>
-      </w:r>
-      <w:r>
-        <w:t xml:space="preserve">Date, </w:t>
+        <w:rPr>
+          <w:highlight w:val="yellow"/>
+        </w:rPr>
+      </w:pPr>
+      <w:r>
+        <w:rPr>
+          <w:highlight w:val="yellow"/>
+        </w:rPr>
+        <w:t xml:space="preserve">Use the select() function to display the Date, </w:t>
       </w:r>
       <w:proofErr w:type="spellStart"/>
       <w:r>
+        <w:rPr>
+          <w:highlight w:val="yellow"/>
+        </w:rPr>
         <w:t>SmallBags</w:t>
       </w:r>
       <w:proofErr w:type="spellEnd"/>
       <w:r>
+        <w:rPr>
+          <w:highlight w:val="yellow"/>
+        </w:rPr>
         <w:t xml:space="preserve">, </w:t>
       </w:r>
       <w:proofErr w:type="spellStart"/>
       <w:r>
+        <w:rPr>
+          <w:highlight w:val="yellow"/>
+        </w:rPr>
         <w:t>TotalBags</w:t>
       </w:r>
       <w:proofErr w:type="spellEnd"/>
       <w:r>
+        <w:rPr>
+          <w:highlight w:val="yellow"/>
+        </w:rPr>
         <w:t xml:space="preserve">, and </w:t>
       </w:r>
       <w:proofErr w:type="spellStart"/>
       <w:r>
+        <w:rPr>
+          <w:highlight w:val="yellow"/>
+        </w:rPr>
         <w:t>SmallPercent</w:t>
       </w:r>
       <w:proofErr w:type="spellEnd"/>
       <w:r>
-        <w:t xml:space="preserve"> </w:t>
-      </w:r>
-      <w:r>
-        <w:t>columns.</w:t>
+        <w:rPr>
+          <w:highlight w:val="yellow"/>
+        </w:rPr>
+        <w:t xml:space="preserve"> columns.</w:t>
       </w:r>
     </w:p>
     <w:p>
@@ -171,36 +192,32 @@
           <w:numId w:val="1"/>
         </w:numPr>
         <w:ind w:left="360"/>
-      </w:pPr>
-      <w:r>
-        <w:t xml:space="preserve">Group </w:t>
-      </w:r>
-      <w:r>
-        <w:t xml:space="preserve">and summarize the </w:t>
-      </w:r>
-      <w:r>
-        <w:t xml:space="preserve">data to </w:t>
-      </w:r>
-      <w:r>
-        <w:t xml:space="preserve">display this </w:t>
-      </w:r>
-      <w:r>
-        <w:t>tibble:</w:t>
-      </w:r>
-    </w:p>
-    <w:p>
-      <w:pPr>
-        <w:pStyle w:val="Code"/>
-        <w:spacing w:after="0"/>
-        <w:rPr>
-          <w:b w:val="0"/>
-          <w:bCs/>
-        </w:rPr>
-      </w:pPr>
-      <w:r>
-        <w:rPr>
-          <w:b w:val="0"/>
-          <w:bCs/>
+        <w:rPr>
+          <w:highlight w:val="yellow"/>
+        </w:rPr>
+      </w:pPr>
+      <w:r>
+        <w:rPr>
+          <w:highlight w:val="yellow"/>
+        </w:rPr>
+        <w:t>Group and summarize the data to display this tibble:</w:t>
+      </w:r>
+    </w:p>
+    <w:p>
+      <w:pPr>
+        <w:pStyle w:val="Code"/>
+        <w:spacing w:after="0"/>
+        <w:rPr>
+          <w:b w:val="0"/>
+          <w:bCs/>
+          <w:highlight w:val="yellow"/>
+        </w:rPr>
+      </w:pPr>
+      <w:r>
+        <w:rPr>
+          <w:b w:val="0"/>
+          <w:bCs/>
+          <w:highlight w:val="yellow"/>
         </w:rPr>
         <w:t># A tibble: 54 × 3</w:t>
       </w:r>
@@ -212,12 +229,14 @@
         <w:rPr>
           <w:b w:val="0"/>
           <w:bCs/>
-        </w:rPr>
-      </w:pPr>
-      <w:r>
-        <w:rPr>
-          <w:b w:val="0"/>
-          <w:bCs/>
+          <w:highlight w:val="yellow"/>
+        </w:rPr>
+      </w:pPr>
+      <w:r>
+        <w:rPr>
+          <w:b w:val="0"/>
+          <w:bCs/>
+          <w:highlight w:val="yellow"/>
         </w:rPr>
         <w:t xml:space="preserve">   Region              Count AveragePrice</w:t>
       </w:r>
@@ -229,12 +248,14 @@
         <w:rPr>
           <w:b w:val="0"/>
           <w:bCs/>
-        </w:rPr>
-      </w:pPr>
-      <w:r>
-        <w:rPr>
-          <w:b w:val="0"/>
-          <w:bCs/>
+          <w:highlight w:val="yellow"/>
+        </w:rPr>
+      </w:pPr>
+      <w:r>
+        <w:rPr>
+          <w:b w:val="0"/>
+          <w:bCs/>
+          <w:highlight w:val="yellow"/>
         </w:rPr>
         <w:t xml:space="preserve">   &lt;chr&gt;               &lt;int&gt;        &lt;</w:t>
       </w:r>
@@ -243,6 +264,7 @@
         <w:rPr>
           <w:b w:val="0"/>
           <w:bCs/>
+          <w:highlight w:val="yellow"/>
         </w:rPr>
         <w:t>dbl</w:t>
       </w:r>
@@ -251,6 +273,7 @@
         <w:rPr>
           <w:b w:val="0"/>
           <w:bCs/>
+          <w:highlight w:val="yellow"/>
         </w:rPr>
         <w:t>&gt;</w:t>
       </w:r>
@@ -262,12 +285,14 @@
         <w:rPr>
           <w:b w:val="0"/>
           <w:bCs/>
-        </w:rPr>
-      </w:pPr>
-      <w:r>
-        <w:rPr>
-          <w:b w:val="0"/>
-          <w:bCs/>
+          <w:highlight w:val="yellow"/>
+        </w:rPr>
+      </w:pPr>
+      <w:r>
+        <w:rPr>
+          <w:b w:val="0"/>
+          <w:bCs/>
+          <w:highlight w:val="yellow"/>
         </w:rPr>
         <w:t xml:space="preserve"> 1 Albany                338         1.56</w:t>
       </w:r>
@@ -279,12 +304,14 @@
         <w:rPr>
           <w:b w:val="0"/>
           <w:bCs/>
-        </w:rPr>
-      </w:pPr>
-      <w:r>
-        <w:rPr>
-          <w:b w:val="0"/>
-          <w:bCs/>
+          <w:highlight w:val="yellow"/>
+        </w:rPr>
+      </w:pPr>
+      <w:r>
+        <w:rPr>
+          <w:b w:val="0"/>
+          <w:bCs/>
+          <w:highlight w:val="yellow"/>
         </w:rPr>
         <w:t xml:space="preserve"> 2 Atlanta               338         1.34</w:t>
       </w:r>
@@ -296,12 +323,14 @@
         <w:rPr>
           <w:b w:val="0"/>
           <w:bCs/>
-        </w:rPr>
-      </w:pPr>
-      <w:r>
-        <w:rPr>
-          <w:b w:val="0"/>
-          <w:bCs/>
+          <w:highlight w:val="yellow"/>
+        </w:rPr>
+      </w:pPr>
+      <w:r>
+        <w:rPr>
+          <w:b w:val="0"/>
+          <w:bCs/>
+          <w:highlight w:val="yellow"/>
         </w:rPr>
         <w:t xml:space="preserve"> 3 </w:t>
       </w:r>
@@ -310,6 +339,7 @@
         <w:rPr>
           <w:b w:val="0"/>
           <w:bCs/>
+          <w:highlight w:val="yellow"/>
         </w:rPr>
         <w:t>BaltimoreWashington</w:t>
       </w:r>
@@ -318,6 +348,7 @@
         <w:rPr>
           <w:b w:val="0"/>
           <w:bCs/>
+          <w:highlight w:val="yellow"/>
         </w:rPr>
         <w:t xml:space="preserve">   338         1.53</w:t>
       </w:r>
@@ -329,12 +360,14 @@
         <w:rPr>
           <w:b w:val="0"/>
           <w:bCs/>
-        </w:rPr>
-      </w:pPr>
-      <w:r>
-        <w:rPr>
-          <w:b w:val="0"/>
-          <w:bCs/>
+          <w:highlight w:val="yellow"/>
+        </w:rPr>
+      </w:pPr>
+      <w:r>
+        <w:rPr>
+          <w:b w:val="0"/>
+          <w:bCs/>
+          <w:highlight w:val="yellow"/>
         </w:rPr>
         <w:t xml:space="preserve"> 4 Boise                 338         1.35</w:t>
       </w:r>
@@ -352,6 +385,7 @@
         <w:rPr>
           <w:b w:val="0"/>
           <w:bCs/>
+          <w:highlight w:val="yellow"/>
         </w:rPr>
         <w:t>...</w:t>
       </w:r>
@@ -364,36 +398,32 @@
           <w:numId w:val="1"/>
         </w:numPr>
         <w:ind w:left="360"/>
-      </w:pPr>
-      <w:r>
-        <w:t xml:space="preserve">Group </w:t>
-      </w:r>
-      <w:r>
-        <w:t xml:space="preserve">and summarize the </w:t>
-      </w:r>
-      <w:r>
-        <w:t xml:space="preserve">data to </w:t>
-      </w:r>
-      <w:r>
-        <w:t xml:space="preserve">display this </w:t>
-      </w:r>
-      <w:r>
-        <w:t>tibble:</w:t>
-      </w:r>
-    </w:p>
-    <w:p>
-      <w:pPr>
-        <w:pStyle w:val="Code"/>
-        <w:spacing w:after="0"/>
-        <w:rPr>
-          <w:b w:val="0"/>
-          <w:bCs/>
-        </w:rPr>
-      </w:pPr>
-      <w:r>
-        <w:rPr>
-          <w:b w:val="0"/>
-          <w:bCs/>
+        <w:rPr>
+          <w:highlight w:val="yellow"/>
+        </w:rPr>
+      </w:pPr>
+      <w:r>
+        <w:rPr>
+          <w:highlight w:val="yellow"/>
+        </w:rPr>
+        <w:t>Group and summarize the data to display this tibble:</w:t>
+      </w:r>
+    </w:p>
+    <w:p>
+      <w:pPr>
+        <w:pStyle w:val="Code"/>
+        <w:spacing w:after="0"/>
+        <w:rPr>
+          <w:b w:val="0"/>
+          <w:bCs/>
+          <w:highlight w:val="yellow"/>
+        </w:rPr>
+      </w:pPr>
+      <w:r>
+        <w:rPr>
+          <w:b w:val="0"/>
+          <w:bCs/>
+          <w:highlight w:val="yellow"/>
         </w:rPr>
         <w:t># A tibble: 432 × 6</w:t>
       </w:r>
@@ -405,12 +435,14 @@
         <w:rPr>
           <w:b w:val="0"/>
           <w:bCs/>
-        </w:rPr>
-      </w:pPr>
-      <w:r>
-        <w:rPr>
-          <w:b w:val="0"/>
-          <w:bCs/>
+          <w:highlight w:val="yellow"/>
+        </w:rPr>
+      </w:pPr>
+      <w:r>
+        <w:rPr>
+          <w:b w:val="0"/>
+          <w:bCs/>
+          <w:highlight w:val="yellow"/>
         </w:rPr>
         <w:t># Groups:   Region, Year [216]</w:t>
       </w:r>
@@ -422,12 +454,14 @@
         <w:rPr>
           <w:b w:val="0"/>
           <w:bCs/>
-        </w:rPr>
-      </w:pPr>
-      <w:r>
-        <w:rPr>
-          <w:b w:val="0"/>
-          <w:bCs/>
+          <w:highlight w:val="yellow"/>
+        </w:rPr>
+      </w:pPr>
+      <w:r>
+        <w:rPr>
+          <w:b w:val="0"/>
+          <w:bCs/>
+          <w:highlight w:val="yellow"/>
         </w:rPr>
         <w:t xml:space="preserve">   Region   Year Type         Count </w:t>
       </w:r>
@@ -436,6 +470,7 @@
         <w:rPr>
           <w:b w:val="0"/>
           <w:bCs/>
+          <w:highlight w:val="yellow"/>
         </w:rPr>
         <w:t>TotalBags</w:t>
       </w:r>
@@ -444,23 +479,36 @@
         <w:rPr>
           <w:b w:val="0"/>
           <w:bCs/>
-        </w:rPr>
-        <w:t xml:space="preserve"> AveragePrice</w:t>
-      </w:r>
-    </w:p>
-    <w:p>
-      <w:pPr>
-        <w:pStyle w:val="Code"/>
-        <w:spacing w:after="0"/>
-        <w:rPr>
-          <w:b w:val="0"/>
-          <w:bCs/>
-        </w:rPr>
-      </w:pPr>
-      <w:r>
-        <w:rPr>
-          <w:b w:val="0"/>
-          <w:bCs/>
+          <w:highlight w:val="yellow"/>
+        </w:rPr>
+        <w:t xml:space="preserve"> </w:t>
+      </w:r>
+      <w:proofErr w:type="spellStart"/>
+      <w:r>
+        <w:rPr>
+          <w:b w:val="0"/>
+          <w:bCs/>
+          <w:highlight w:val="yellow"/>
+        </w:rPr>
+        <w:t>AveragePrice</w:t>
+      </w:r>
+      <w:proofErr w:type="spellEnd"/>
+    </w:p>
+    <w:p>
+      <w:pPr>
+        <w:pStyle w:val="Code"/>
+        <w:spacing w:after="0"/>
+        <w:rPr>
+          <w:b w:val="0"/>
+          <w:bCs/>
+          <w:highlight w:val="yellow"/>
+        </w:rPr>
+      </w:pPr>
+      <w:r>
+        <w:rPr>
+          <w:b w:val="0"/>
+          <w:bCs/>
+          <w:highlight w:val="yellow"/>
         </w:rPr>
         <w:t xml:space="preserve">   &lt;chr&gt;   &lt;</w:t>
       </w:r>
@@ -469,6 +517,7 @@
         <w:rPr>
           <w:b w:val="0"/>
           <w:bCs/>
+          <w:highlight w:val="yellow"/>
         </w:rPr>
         <w:t>dbl</w:t>
       </w:r>
@@ -477,6 +526,7 @@
         <w:rPr>
           <w:b w:val="0"/>
           <w:bCs/>
+          <w:highlight w:val="yellow"/>
         </w:rPr>
         <w:t>&gt; &lt;chr&gt;        &lt;int&gt;     &lt;</w:t>
       </w:r>
@@ -485,6 +535,7 @@
         <w:rPr>
           <w:b w:val="0"/>
           <w:bCs/>
+          <w:highlight w:val="yellow"/>
         </w:rPr>
         <w:t>dbl</w:t>
       </w:r>
@@ -493,6 +544,7 @@
         <w:rPr>
           <w:b w:val="0"/>
           <w:bCs/>
+          <w:highlight w:val="yellow"/>
         </w:rPr>
         <w:t>&gt;        &lt;</w:t>
       </w:r>
@@ -501,6 +553,7 @@
         <w:rPr>
           <w:b w:val="0"/>
           <w:bCs/>
+          <w:highlight w:val="yellow"/>
         </w:rPr>
         <w:t>dbl</w:t>
       </w:r>
@@ -509,6 +562,7 @@
         <w:rPr>
           <w:b w:val="0"/>
           <w:bCs/>
+          <w:highlight w:val="yellow"/>
         </w:rPr>
         <w:t>&gt;</w:t>
       </w:r>
@@ -520,12 +574,14 @@
         <w:rPr>
           <w:b w:val="0"/>
           <w:bCs/>
-        </w:rPr>
-      </w:pPr>
-      <w:r>
-        <w:rPr>
-          <w:b w:val="0"/>
-          <w:bCs/>
+          <w:highlight w:val="yellow"/>
+        </w:rPr>
+      </w:pPr>
+      <w:r>
+        <w:rPr>
+          <w:b w:val="0"/>
+          <w:bCs/>
+          <w:highlight w:val="yellow"/>
         </w:rPr>
         <w:t xml:space="preserve"> 1 Albany   2015 conventional    52   662366.         1.17</w:t>
       </w:r>
@@ -537,12 +593,14 @@
         <w:rPr>
           <w:b w:val="0"/>
           <w:bCs/>
-        </w:rPr>
-      </w:pPr>
-      <w:r>
-        <w:rPr>
-          <w:b w:val="0"/>
-          <w:bCs/>
+          <w:highlight w:val="yellow"/>
+        </w:rPr>
+      </w:pPr>
+      <w:r>
+        <w:rPr>
+          <w:b w:val="0"/>
+          <w:bCs/>
+          <w:highlight w:val="yellow"/>
         </w:rPr>
         <w:t xml:space="preserve"> 2 Albany   2015 organic         52    57289.         1.91</w:t>
       </w:r>
@@ -554,12 +612,14 @@
         <w:rPr>
           <w:b w:val="0"/>
           <w:bCs/>
-        </w:rPr>
-      </w:pPr>
-      <w:r>
-        <w:rPr>
-          <w:b w:val="0"/>
-          <w:bCs/>
+          <w:highlight w:val="yellow"/>
+        </w:rPr>
+      </w:pPr>
+      <w:r>
+        <w:rPr>
+          <w:b w:val="0"/>
+          <w:bCs/>
+          <w:highlight w:val="yellow"/>
         </w:rPr>
         <w:t xml:space="preserve"> 3 Albany   2016 conventional    52   759091.         1.35</w:t>
       </w:r>
@@ -571,12 +631,14 @@
         <w:rPr>
           <w:b w:val="0"/>
           <w:bCs/>
-        </w:rPr>
-      </w:pPr>
-      <w:r>
-        <w:rPr>
-          <w:b w:val="0"/>
-          <w:bCs/>
+          <w:highlight w:val="yellow"/>
+        </w:rPr>
+      </w:pPr>
+      <w:r>
+        <w:rPr>
+          <w:b w:val="0"/>
+          <w:bCs/>
+          <w:highlight w:val="yellow"/>
         </w:rPr>
         <w:t xml:space="preserve"> 4 Albany   2016 organic         52    79209.         1.72</w:t>
       </w:r>
@@ -588,12 +650,14 @@
         <w:rPr>
           <w:b w:val="0"/>
           <w:bCs/>
-        </w:rPr>
-      </w:pPr>
-      <w:r>
-        <w:rPr>
-          <w:b w:val="0"/>
-          <w:bCs/>
+          <w:highlight w:val="yellow"/>
+        </w:rPr>
+      </w:pPr>
+      <w:r>
+        <w:rPr>
+          <w:b w:val="0"/>
+          <w:bCs/>
+          <w:highlight w:val="yellow"/>
         </w:rPr>
         <w:t xml:space="preserve"> 5 Albany   2017 conventional    53   699561.         1.53</w:t>
       </w:r>
@@ -605,12 +669,14 @@
         <w:rPr>
           <w:b w:val="0"/>
           <w:bCs/>
-        </w:rPr>
-      </w:pPr>
-      <w:r>
-        <w:rPr>
-          <w:b w:val="0"/>
-          <w:bCs/>
+          <w:highlight w:val="yellow"/>
+        </w:rPr>
+      </w:pPr>
+      <w:r>
+        <w:rPr>
+          <w:b w:val="0"/>
+          <w:bCs/>
+          <w:highlight w:val="yellow"/>
         </w:rPr>
         <w:t xml:space="preserve"> 6 Albany   2017 organic         53   135944.         1.75</w:t>
       </w:r>
@@ -622,12 +688,14 @@
         <w:rPr>
           <w:b w:val="0"/>
           <w:bCs/>
-        </w:rPr>
-      </w:pPr>
-      <w:r>
-        <w:rPr>
-          <w:b w:val="0"/>
-          <w:bCs/>
+          <w:highlight w:val="yellow"/>
+        </w:rPr>
+      </w:pPr>
+      <w:r>
+        <w:rPr>
+          <w:b w:val="0"/>
+          <w:bCs/>
+          <w:highlight w:val="yellow"/>
         </w:rPr>
         <w:t xml:space="preserve"> 7 Albany   2018 conventional    12   245241.         1.34</w:t>
       </w:r>
@@ -639,12 +707,14 @@
         <w:rPr>
           <w:b w:val="0"/>
           <w:bCs/>
-        </w:rPr>
-      </w:pPr>
-      <w:r>
-        <w:rPr>
-          <w:b w:val="0"/>
-          <w:bCs/>
+          <w:highlight w:val="yellow"/>
+        </w:rPr>
+      </w:pPr>
+      <w:r>
+        <w:rPr>
+          <w:b w:val="0"/>
+          <w:bCs/>
+          <w:highlight w:val="yellow"/>
         </w:rPr>
         <w:t xml:space="preserve"> 8 Albany   2018 organic         12    41553.         1.53</w:t>
       </w:r>
@@ -656,12 +726,14 @@
         <w:rPr>
           <w:b w:val="0"/>
           <w:bCs/>
-        </w:rPr>
-      </w:pPr>
-      <w:r>
-        <w:rPr>
-          <w:b w:val="0"/>
-          <w:bCs/>
+          <w:highlight w:val="yellow"/>
+        </w:rPr>
+      </w:pPr>
+      <w:r>
+        <w:rPr>
+          <w:b w:val="0"/>
+          <w:bCs/>
+          <w:highlight w:val="yellow"/>
         </w:rPr>
         <w:t xml:space="preserve"> 9 Atlanta  2015 conventional    52  2935926.         1.05</w:t>
       </w:r>
@@ -673,12 +745,14 @@
         <w:rPr>
           <w:b w:val="0"/>
           <w:bCs/>
-        </w:rPr>
-      </w:pPr>
-      <w:r>
-        <w:rPr>
-          <w:b w:val="0"/>
-          <w:bCs/>
+          <w:highlight w:val="yellow"/>
+        </w:rPr>
+      </w:pPr>
+      <w:r>
+        <w:rPr>
+          <w:b w:val="0"/>
+          <w:bCs/>
+          <w:highlight w:val="yellow"/>
         </w:rPr>
         <w:t>10 Atlanta  2015 organic         52    61065.         1.71</w:t>
       </w:r>
@@ -695,6 +769,7 @@
         <w:rPr>
           <w:b w:val="0"/>
           <w:bCs/>
+          <w:highlight w:val="yellow"/>
         </w:rPr>
         <w:t>...</w:t>
       </w:r>
@@ -707,16 +782,28 @@
           <w:numId w:val="1"/>
         </w:numPr>
         <w:ind w:left="360"/>
-      </w:pPr>
-      <w:r>
+        <w:rPr>
+          <w:highlight w:val="yellow"/>
+        </w:rPr>
+      </w:pPr>
+      <w:r>
+        <w:rPr>
+          <w:highlight w:val="yellow"/>
+        </w:rPr>
         <w:t xml:space="preserve">Add a column named </w:t>
       </w:r>
       <w:proofErr w:type="spellStart"/>
       <w:r>
+        <w:rPr>
+          <w:highlight w:val="yellow"/>
+        </w:rPr>
         <w:t>PriceGroup</w:t>
       </w:r>
       <w:proofErr w:type="spellEnd"/>
       <w:r>
+        <w:rPr>
+          <w:highlight w:val="yellow"/>
+        </w:rPr>
         <w:t xml:space="preserve"> that puts the rows into 10 bins with an approximately equal number of values.</w:t>
       </w:r>
     </w:p>
@@ -729,11 +816,20 @@
         </w:numPr>
         <w:ind w:left="360"/>
       </w:pPr>
-      <w:r>
-        <w:t xml:space="preserve">To confirm that the previous step worked correctly, display the AveragePrice and </w:t>
+      <w:bookmarkStart w:id="1" w:name="_Hlk162607366"/>
+      <w:r>
+        <w:t xml:space="preserve">To confirm that the previous step worked correctly, display the </w:t>
       </w:r>
       <w:proofErr w:type="spellStart"/>
       <w:r>
+        <w:t>AveragePrice</w:t>
+      </w:r>
+      <w:proofErr w:type="spellEnd"/>
+      <w:r>
+        <w:t xml:space="preserve"> and </w:t>
+      </w:r>
+      <w:proofErr w:type="spellStart"/>
+      <w:r>
         <w:t>PriceGroup</w:t>
       </w:r>
       <w:proofErr w:type="spellEnd"/>
@@ -741,6 +837,7 @@
         <w:t xml:space="preserve"> columns. Then, display the number of values in each bin.</w:t>
       </w:r>
     </w:p>
+    <w:bookmarkEnd w:id="1"/>
     <w:p/>
     <w:sectPr>
       <w:pgSz w:w="12240" w:h="15840"/>

</xml_diff>